<commit_message>
Created and added App Logo to each page and updated CSS
</commit_message>
<xml_diff>
--- a/PPIT Project Documentation.docx
+++ b/PPIT Project Documentation.docx
@@ -46,7 +46,18 @@
     </w:p>
     <w:p>
       <w:r>
-        <w:t xml:space="preserve">This project is designed to help a fitness instructor get a better communication with their client. It is designed for clients to post their workout’s so that the trainer can keep track of who is completing their daily fitness task’s. The user can post a picture of them performing the exercises assigned to them by the fitness instructor. </w:t>
+        <w:t>This project is designed to help a fitness instructor get a better communication with their client. It is designed for clients to post their workout’s so that the trainer can keep track of who is completing their daily fitness task’s. The user can post a picture of them performing the exercises</w:t>
+      </w:r>
+      <w:r>
+        <w:t xml:space="preserve"> or send a message onto a chat feed talking about an </w:t>
+      </w:r>
+      <w:proofErr w:type="spellStart"/>
+      <w:r>
+        <w:t>exceercise</w:t>
+      </w:r>
+      <w:proofErr w:type="spellEnd"/>
+      <w:r>
+        <w:t xml:space="preserve"> assigned to them by the fitness instructor. </w:t>
       </w:r>
     </w:p>
     <w:p>
@@ -193,7 +204,13 @@
         <w:t xml:space="preserve">database. We went with firebase because it is a cloud-based database, so it was easier to work with. </w:t>
       </w:r>
       <w:r>
-        <w:t xml:space="preserve"> We knew we were going to be using user authentication and firebase decreases the complexity of that so that’s why we went with firebase over MYSQL.</w:t>
+        <w:t xml:space="preserve"> We knew we were going to be using user authentication and firebase decreases the complexity of that so </w:t>
+      </w:r>
+      <w:r>
+        <w:t>that is</w:t>
+      </w:r>
+      <w:r>
+        <w:t xml:space="preserve"> why we went with firebase over MYSQL.</w:t>
       </w:r>
     </w:p>
     <w:p>
@@ -272,6 +289,42 @@
       </w:pPr>
       <w:r>
         <w:t>We used CSS to help with the styling of our HTML code.</w:t>
+      </w:r>
+    </w:p>
+    <w:p>
+      <w:pPr>
+        <w:pStyle w:val="ListParagraph"/>
+        <w:numPr>
+          <w:ilvl w:val="0"/>
+          <w:numId w:val="4"/>
+        </w:numPr>
+      </w:pPr>
+      <w:r>
+        <w:t xml:space="preserve">RxJS </w:t>
+      </w:r>
+    </w:p>
+    <w:p>
+      <w:pPr>
+        <w:pStyle w:val="ListParagraph"/>
+        <w:numPr>
+          <w:ilvl w:val="0"/>
+          <w:numId w:val="5"/>
+        </w:numPr>
+      </w:pPr>
+      <w:r>
+        <w:t>We used RxJS to give the user more of a reactive experience. RxJ</w:t>
+      </w:r>
+      <w:r>
+        <w:t>S</w:t>
+      </w:r>
+      <w:r>
+        <w:t xml:space="preserve"> provided us with the ability to produce the concept of reactive programming on the web. RxJ</w:t>
+      </w:r>
+      <w:r>
+        <w:t>S</w:t>
+      </w:r>
+      <w:r>
+        <w:t xml:space="preserve"> is an extension that deals with asynchronous data call.</w:t>
       </w:r>
     </w:p>
     <w:p>
@@ -293,56 +346,24 @@
           <w:szCs w:val="32"/>
         </w:rPr>
       </w:pPr>
-    </w:p>
-    <w:p>
-      <w:pPr>
-        <w:rPr>
-          <w:b/>
-          <w:bCs/>
-          <w:sz w:val="32"/>
-          <w:szCs w:val="32"/>
-        </w:rPr>
-      </w:pPr>
-    </w:p>
-    <w:p>
-      <w:pPr>
-        <w:rPr>
-          <w:b/>
-          <w:bCs/>
-          <w:sz w:val="32"/>
-          <w:szCs w:val="32"/>
-        </w:rPr>
-      </w:pPr>
-    </w:p>
-    <w:p>
-      <w:pPr>
-        <w:rPr>
-          <w:b/>
-          <w:bCs/>
-          <w:sz w:val="32"/>
-          <w:szCs w:val="32"/>
-        </w:rPr>
-      </w:pPr>
-      <w:r>
-        <w:rPr>
-          <w:b/>
-          <w:bCs/>
-          <w:sz w:val="32"/>
-          <w:szCs w:val="32"/>
-        </w:rPr>
-        <w:t>Architecture of the Solution</w:t>
-      </w:r>
-    </w:p>
-    <w:p>
       <w:r>
         <w:rPr>
           <w:noProof/>
         </w:rPr>
+        <w:lastRenderedPageBreak/>
         <w:drawing>
-          <wp:inline distT="0" distB="0" distL="0" distR="0" wp14:anchorId="40397F1E" wp14:editId="3590AD04">
-            <wp:extent cx="1762125" cy="3132819"/>
-            <wp:effectExtent l="0" t="0" r="0" b="0"/>
-            <wp:docPr id="1" name="Picture 1"/>
+          <wp:anchor distT="0" distB="0" distL="114300" distR="114300" simplePos="0" relativeHeight="251658240" behindDoc="1" locked="0" layoutInCell="1" allowOverlap="1" wp14:anchorId="0D13E34D" wp14:editId="4E4E26F1">
+            <wp:simplePos x="0" y="0"/>
+            <wp:positionH relativeFrom="page">
+              <wp:posOffset>809625</wp:posOffset>
+            </wp:positionH>
+            <wp:positionV relativeFrom="paragraph">
+              <wp:posOffset>415925</wp:posOffset>
+            </wp:positionV>
+            <wp:extent cx="2257425" cy="4013200"/>
+            <wp:effectExtent l="0" t="0" r="9525" b="6350"/>
+            <wp:wrapTopAndBottom/>
+            <wp:docPr id="2" name="Picture 2" descr="Diagram&#10;&#10;Description automatically generated"/>
             <wp:cNvGraphicFramePr>
               <a:graphicFrameLocks xmlns:a="http://schemas.openxmlformats.org/drawingml/2006/main" noChangeAspect="1"/>
             </wp:cNvGraphicFramePr>
@@ -350,10 +371,8 @@
               <a:graphicData uri="http://schemas.openxmlformats.org/drawingml/2006/picture">
                 <pic:pic xmlns:pic="http://schemas.openxmlformats.org/drawingml/2006/picture">
                   <pic:nvPicPr>
-                    <pic:cNvPr id="0" name="Picture 1"/>
-                    <pic:cNvPicPr>
-                      <a:picLocks noChangeAspect="1" noChangeArrowheads="1"/>
-                    </pic:cNvPicPr>
+                    <pic:cNvPr id="2" name="Picture 2" descr="Diagram&#10;&#10;Description automatically generated"/>
+                    <pic:cNvPicPr/>
                   </pic:nvPicPr>
                   <pic:blipFill>
                     <a:blip r:embed="rId5" cstate="print">
@@ -363,479 +382,645 @@
                         </a:ext>
                       </a:extLst>
                     </a:blip>
-                    <a:srcRect/>
                     <a:stretch>
                       <a:fillRect/>
                     </a:stretch>
                   </pic:blipFill>
-                  <pic:spPr bwMode="auto">
+                  <pic:spPr>
                     <a:xfrm>
                       <a:off x="0" y="0"/>
-                      <a:ext cx="1771648" cy="3149749"/>
+                      <a:ext cx="2257425" cy="4013200"/>
                     </a:xfrm>
                     <a:prstGeom prst="rect">
                       <a:avLst/>
                     </a:prstGeom>
-                    <a:noFill/>
-                    <a:ln>
-                      <a:noFill/>
-                    </a:ln>
                   </pic:spPr>
                 </pic:pic>
               </a:graphicData>
             </a:graphic>
-          </wp:inline>
+            <wp14:sizeRelH relativeFrom="margin">
+              <wp14:pctWidth>0</wp14:pctWidth>
+            </wp14:sizeRelH>
+            <wp14:sizeRelV relativeFrom="margin">
+              <wp14:pctHeight>0</wp14:pctHeight>
+            </wp14:sizeRelV>
+          </wp:anchor>
         </w:drawing>
       </w:r>
-    </w:p>
-    <w:p>
-      <w:pPr>
+      <w:r>
         <w:rPr>
           <w:b/>
           <w:bCs/>
           <w:sz w:val="32"/>
           <w:szCs w:val="32"/>
         </w:rPr>
-      </w:pPr>
-      <w:r>
+        <w:t>Architecture of the Solution</w:t>
+      </w:r>
+    </w:p>
+    <w:p/>
+    <w:p>
+      <w:pPr>
         <w:rPr>
           <w:b/>
           <w:bCs/>
           <w:sz w:val="32"/>
           <w:szCs w:val="32"/>
         </w:rPr>
-        <w:t>Design Methodology Applied</w:t>
-      </w:r>
-    </w:p>
-    <w:p>
-      <w:pPr>
-        <w:pStyle w:val="ListParagraph"/>
-        <w:numPr>
-          <w:ilvl w:val="0"/>
-          <w:numId w:val="2"/>
-        </w:numPr>
-      </w:pPr>
-      <w:r>
-        <w:t>Discovery</w:t>
-      </w:r>
-    </w:p>
-    <w:p>
-      <w:pPr>
-        <w:pStyle w:val="ListParagraph"/>
-        <w:numPr>
-          <w:ilvl w:val="1"/>
-          <w:numId w:val="2"/>
-        </w:numPr>
-      </w:pPr>
-      <w:r>
-        <w:t>When we started this project, we began by researching different ways we could create a website and what would be the best framework to use after some research we decided to go with Angular as it is one of the most popular frameworks for web development. We also have had some experience of using Angular before in 2</w:t>
-      </w:r>
-      <w:r>
-        <w:rPr>
-          <w:vertAlign w:val="superscript"/>
-        </w:rPr>
-        <w:t>nd</w:t>
-      </w:r>
-      <w:r>
-        <w:t xml:space="preserve"> year of our course.</w:t>
-      </w:r>
-    </w:p>
-    <w:p>
-      <w:pPr>
-        <w:pStyle w:val="ListParagraph"/>
-        <w:numPr>
-          <w:ilvl w:val="0"/>
-          <w:numId w:val="2"/>
-        </w:numPr>
-      </w:pPr>
-      <w:r>
-        <w:t>Planning</w:t>
-      </w:r>
-    </w:p>
-    <w:p>
-      <w:pPr>
-        <w:pStyle w:val="ListParagraph"/>
-        <w:numPr>
-          <w:ilvl w:val="1"/>
-          <w:numId w:val="2"/>
-        </w:numPr>
-      </w:pPr>
-      <w:r>
-        <w:t xml:space="preserve">Once we figured out our </w:t>
-      </w:r>
-      <w:r>
-        <w:t>framework,</w:t>
-      </w:r>
-      <w:r>
-        <w:t xml:space="preserve"> we began planning what we </w:t>
-      </w:r>
-      <w:r>
-        <w:t>want</w:t>
-      </w:r>
-      <w:r>
-        <w:t xml:space="preserve"> this website to be and what other technology we would need to develop this website.</w:t>
-      </w:r>
-      <w:r>
-        <w:t xml:space="preserve"> We knew we would need some sort of </w:t>
-      </w:r>
-      <w:r>
-        <w:t>database,</w:t>
-      </w:r>
-      <w:r>
-        <w:t xml:space="preserve"> so we went with firebase. At </w:t>
-      </w:r>
-      <w:r>
-        <w:t>first,</w:t>
-      </w:r>
-      <w:r>
-        <w:t xml:space="preserve"> we were going to use MYSQL as our </w:t>
-      </w:r>
-      <w:r>
-        <w:t>database,</w:t>
-      </w:r>
-      <w:r>
-        <w:t xml:space="preserve"> but we decided to use firebase as it is a cloud based database</w:t>
-      </w:r>
-      <w:r>
-        <w:t xml:space="preserve"> and it works well with angular to decrease the complexity of user authentication</w:t>
-      </w:r>
-      <w:r>
-        <w:t xml:space="preserve"> and user authentication was going to be a big part of our website.</w:t>
-      </w:r>
-    </w:p>
-    <w:p>
-      <w:pPr>
-        <w:pStyle w:val="ListParagraph"/>
-        <w:numPr>
-          <w:ilvl w:val="0"/>
-          <w:numId w:val="2"/>
-        </w:numPr>
-      </w:pPr>
-      <w:r>
-        <w:t>Creative</w:t>
-      </w:r>
-    </w:p>
-    <w:p>
-      <w:pPr>
-        <w:pStyle w:val="ListParagraph"/>
-        <w:numPr>
-          <w:ilvl w:val="1"/>
-          <w:numId w:val="2"/>
-        </w:numPr>
-      </w:pPr>
-      <w:r>
-        <w:t xml:space="preserve">We would have weekly meetings where we would discuss our plan for the week and what we were planning on doing, the meetings were great as it helped us have a clearer vision of what the project would look like and as a team, we could actually discuss things and catch up on what everyone has done. The meetings also allowed us to give each other constructive criticism on things that we should maybe do or things that might not be worth doing. This would help a lot with the creative side of the project as everyone on the team could give their own ideas and we would come to </w:t>
-      </w:r>
-      <w:r>
-        <w:t>a conclusion of what we should do with the project.</w:t>
-      </w:r>
-    </w:p>
-    <w:p/>
-    <w:p>
-      <w:pPr>
-        <w:pStyle w:val="ListParagraph"/>
-        <w:numPr>
-          <w:ilvl w:val="0"/>
-          <w:numId w:val="2"/>
-        </w:numPr>
-      </w:pPr>
-      <w:r>
-        <w:lastRenderedPageBreak/>
-        <w:t>Application</w:t>
-      </w:r>
-    </w:p>
-    <w:p>
-      <w:pPr>
-        <w:pStyle w:val="ListParagraph"/>
-        <w:numPr>
-          <w:ilvl w:val="1"/>
-          <w:numId w:val="2"/>
-        </w:numPr>
-      </w:pPr>
-      <w:r>
-        <w:t>Once we had a plan of what we are going to work on each week we then assigned different roles to each other of who was going to do what task. Must of the time one person worked one day on the project and the other day it was someone else. We used a scrum board on GitHub to track some of the things that we need to get done.</w:t>
-      </w:r>
-    </w:p>
-    <w:p>
-      <w:pPr>
+      </w:pPr>
+      <w:r>
         <w:rPr>
           <w:b/>
           <w:bCs/>
           <w:sz w:val="32"/>
           <w:szCs w:val="32"/>
         </w:rPr>
-      </w:pPr>
-      <w:r>
+        <w:t>Design Methodology Applied</w:t>
+      </w:r>
+    </w:p>
+    <w:p>
+      <w:pPr>
+        <w:pStyle w:val="ListParagraph"/>
+        <w:numPr>
+          <w:ilvl w:val="0"/>
+          <w:numId w:val="2"/>
+        </w:numPr>
+      </w:pPr>
+      <w:r>
+        <w:t>Discovery</w:t>
+      </w:r>
+    </w:p>
+    <w:p>
+      <w:pPr>
+        <w:pStyle w:val="ListParagraph"/>
+        <w:numPr>
+          <w:ilvl w:val="1"/>
+          <w:numId w:val="2"/>
+        </w:numPr>
+      </w:pPr>
+      <w:r>
+        <w:t>When we started this project, we began by researching different ways we could create a website and what would be the best framework to use after some research we decided to go with Angular as it is one of the most popular frameworks for web development. We also have had some experience of using Angular before in 2</w:t>
+      </w:r>
+      <w:r>
+        <w:rPr>
+          <w:vertAlign w:val="superscript"/>
+        </w:rPr>
+        <w:t>nd</w:t>
+      </w:r>
+      <w:r>
+        <w:t xml:space="preserve"> year of our course.</w:t>
+      </w:r>
+    </w:p>
+    <w:p>
+      <w:pPr>
+        <w:pStyle w:val="ListParagraph"/>
+        <w:numPr>
+          <w:ilvl w:val="0"/>
+          <w:numId w:val="2"/>
+        </w:numPr>
+      </w:pPr>
+      <w:r>
+        <w:t>Planning</w:t>
+      </w:r>
+    </w:p>
+    <w:p>
+      <w:pPr>
+        <w:pStyle w:val="ListParagraph"/>
+        <w:numPr>
+          <w:ilvl w:val="1"/>
+          <w:numId w:val="2"/>
+        </w:numPr>
+      </w:pPr>
+      <w:r>
+        <w:t xml:space="preserve">Once we figured out our </w:t>
+      </w:r>
+      <w:r>
+        <w:t>framework,</w:t>
+      </w:r>
+      <w:r>
+        <w:t xml:space="preserve"> we began planning what we </w:t>
+      </w:r>
+      <w:r>
+        <w:t>want</w:t>
+      </w:r>
+      <w:r>
+        <w:t xml:space="preserve"> this website to be and what other technology we would need to develop this website.</w:t>
+      </w:r>
+      <w:r>
+        <w:t xml:space="preserve"> We knew we would need some sort of </w:t>
+      </w:r>
+      <w:r>
+        <w:t>database,</w:t>
+      </w:r>
+      <w:r>
+        <w:t xml:space="preserve"> so we went with firebase. At </w:t>
+      </w:r>
+      <w:r>
+        <w:t>first,</w:t>
+      </w:r>
+      <w:r>
+        <w:t xml:space="preserve"> we were going to use MYSQL as our </w:t>
+      </w:r>
+      <w:r>
+        <w:t>database,</w:t>
+      </w:r>
+      <w:r>
+        <w:t xml:space="preserve"> but we decided to use firebase as it is a </w:t>
+      </w:r>
+      <w:proofErr w:type="gramStart"/>
+      <w:r>
+        <w:t>cloud based</w:t>
+      </w:r>
+      <w:proofErr w:type="gramEnd"/>
+      <w:r>
+        <w:t xml:space="preserve"> database</w:t>
+      </w:r>
+      <w:r>
+        <w:t xml:space="preserve"> and it works well with angular to decrease the complexity of user authentication</w:t>
+      </w:r>
+      <w:r>
+        <w:t xml:space="preserve"> and user authentication was going to be a big part of our website.</w:t>
+      </w:r>
+      <w:r>
+        <w:t xml:space="preserve"> And after further research we could also use Firebase to Host our website.</w:t>
+      </w:r>
+    </w:p>
+    <w:p>
+      <w:pPr>
+        <w:pStyle w:val="ListParagraph"/>
+        <w:numPr>
+          <w:ilvl w:val="0"/>
+          <w:numId w:val="2"/>
+        </w:numPr>
+      </w:pPr>
+      <w:r>
+        <w:t>Creative</w:t>
+      </w:r>
+    </w:p>
+    <w:p>
+      <w:pPr>
+        <w:pStyle w:val="ListParagraph"/>
+        <w:numPr>
+          <w:ilvl w:val="1"/>
+          <w:numId w:val="2"/>
+        </w:numPr>
+      </w:pPr>
+      <w:r>
+        <w:t xml:space="preserve">We would have weekly meetings where we would discuss our plan for the week and what we were planning on doing, the meetings were great as it helped us have a clearer vision of what the project would look like and as a team, we could </w:t>
+      </w:r>
+      <w:r>
+        <w:t>discuss</w:t>
+      </w:r>
+      <w:r>
+        <w:t xml:space="preserve"> things and catch up on what everyone has done. The meetings also allowed us to give each other constructive criticism on things that we should maybe do or things </w:t>
+      </w:r>
+      <w:r>
+        <w:lastRenderedPageBreak/>
+        <w:t xml:space="preserve">that might not be worth doing. This would help a lot with the creative side of the project as everyone on the team could give their own ideas and we would </w:t>
+      </w:r>
+      <w:proofErr w:type="gramStart"/>
+      <w:r>
+        <w:t xml:space="preserve">come to </w:t>
+      </w:r>
+      <w:r>
+        <w:t>a conclusion of</w:t>
+      </w:r>
+      <w:proofErr w:type="gramEnd"/>
+      <w:r>
+        <w:t xml:space="preserve"> what we should do with the project.</w:t>
+      </w:r>
+    </w:p>
+    <w:p/>
+    <w:p>
+      <w:pPr>
+        <w:pStyle w:val="ListParagraph"/>
+        <w:numPr>
+          <w:ilvl w:val="0"/>
+          <w:numId w:val="2"/>
+        </w:numPr>
+      </w:pPr>
+      <w:r>
+        <w:t>Application</w:t>
+      </w:r>
+    </w:p>
+    <w:p>
+      <w:pPr>
+        <w:pStyle w:val="ListParagraph"/>
+        <w:numPr>
+          <w:ilvl w:val="1"/>
+          <w:numId w:val="2"/>
+        </w:numPr>
+      </w:pPr>
+      <w:r>
+        <w:t>Once we had a plan of what we are going to work on each week we then assigned different roles to each other of who was going to do what task. Must of the time one person worked one day on the project and the other day it was someone else. We used a scrum board on GitHub to track some of the things that we need to get done.</w:t>
+      </w:r>
+    </w:p>
+    <w:p>
+      <w:pPr>
         <w:rPr>
           <w:b/>
           <w:bCs/>
           <w:sz w:val="32"/>
           <w:szCs w:val="32"/>
         </w:rPr>
-        <w:t>Software Development Life Cycle</w:t>
-      </w:r>
-    </w:p>
-    <w:p>
-      <w:pPr>
-        <w:pStyle w:val="ListParagraph"/>
-        <w:numPr>
-          <w:ilvl w:val="0"/>
-          <w:numId w:val="3"/>
-        </w:numPr>
-      </w:pPr>
-      <w:r>
-        <w:t>Planning</w:t>
-      </w:r>
-    </w:p>
-    <w:p>
-      <w:pPr>
-        <w:pStyle w:val="ListParagraph"/>
-        <w:numPr>
-          <w:ilvl w:val="1"/>
-          <w:numId w:val="3"/>
-        </w:numPr>
-      </w:pPr>
-      <w:r>
-        <w:t>We used our weekly meetings to do most of the planning for our project</w:t>
-      </w:r>
-      <w:r>
-        <w:t>. In the meetings we could discuss what we are planning on doing each week.</w:t>
-      </w:r>
-    </w:p>
-    <w:p>
-      <w:pPr>
-        <w:pStyle w:val="ListParagraph"/>
-        <w:numPr>
-          <w:ilvl w:val="0"/>
-          <w:numId w:val="3"/>
-        </w:numPr>
-      </w:pPr>
-      <w:r>
-        <w:t>Requirements</w:t>
-      </w:r>
-    </w:p>
-    <w:p>
-      <w:pPr>
-        <w:pStyle w:val="ListParagraph"/>
-        <w:numPr>
-          <w:ilvl w:val="1"/>
-          <w:numId w:val="3"/>
-        </w:numPr>
-      </w:pPr>
-      <w:r>
-        <w:t>Some main requirements for the project were that user’s could create their own account and successfully log in and have access to their own profile.</w:t>
-      </w:r>
-    </w:p>
-    <w:p>
-      <w:pPr>
-        <w:pStyle w:val="ListParagraph"/>
-        <w:numPr>
-          <w:ilvl w:val="1"/>
-          <w:numId w:val="3"/>
-        </w:numPr>
-      </w:pPr>
-      <w:r>
-        <w:t>Also that the fitness instructor would have access to administrator roles and could add or delete videos on the video page.</w:t>
-      </w:r>
-    </w:p>
-    <w:p>
-      <w:pPr>
-        <w:pStyle w:val="ListParagraph"/>
-        <w:numPr>
-          <w:ilvl w:val="0"/>
-          <w:numId w:val="3"/>
-        </w:numPr>
-      </w:pPr>
-      <w:r>
-        <w:t>Design</w:t>
-      </w:r>
-    </w:p>
-    <w:p>
-      <w:pPr>
-        <w:pStyle w:val="ListParagraph"/>
-        <w:numPr>
-          <w:ilvl w:val="1"/>
-          <w:numId w:val="3"/>
-        </w:numPr>
-      </w:pPr>
-      <w:r>
-        <w:t xml:space="preserve">The main structure was that the left side would be the navigation bar between pages, the middle column would be the user’s feed posts and on the </w:t>
-      </w:r>
-      <w:r>
-        <w:t>right-hand</w:t>
-      </w:r>
-      <w:r>
-        <w:t xml:space="preserve"> side we would have specific features relating to the specific page the user was on.</w:t>
-      </w:r>
-    </w:p>
-    <w:p>
-      <w:pPr>
-        <w:pStyle w:val="ListParagraph"/>
-        <w:numPr>
-          <w:ilvl w:val="1"/>
-          <w:numId w:val="3"/>
-        </w:numPr>
-      </w:pPr>
-      <w:r>
-        <w:t xml:space="preserve">At the beginning before we began coding the </w:t>
-      </w:r>
-      <w:r>
-        <w:t>website,</w:t>
-      </w:r>
-      <w:r>
-        <w:t xml:space="preserve"> we created a </w:t>
-      </w:r>
-      <w:r>
-        <w:t xml:space="preserve">project map so we would have a better understanding of all the technology we are using and how it will all link with </w:t>
-      </w:r>
-      <w:r>
-        <w:t>each other</w:t>
-      </w:r>
-      <w:r>
-        <w:t>.</w:t>
-      </w:r>
-    </w:p>
-    <w:p>
-      <w:pPr>
-        <w:pStyle w:val="ListParagraph"/>
-        <w:numPr>
-          <w:ilvl w:val="0"/>
-          <w:numId w:val="3"/>
-        </w:numPr>
-      </w:pPr>
-      <w:r>
-        <w:t>Build</w:t>
-      </w:r>
-    </w:p>
-    <w:p>
-      <w:pPr>
-        <w:pStyle w:val="ListParagraph"/>
-        <w:numPr>
-          <w:ilvl w:val="1"/>
-          <w:numId w:val="3"/>
-        </w:numPr>
-      </w:pPr>
-      <w:r>
-        <w:t xml:space="preserve">As we had made a project </w:t>
-      </w:r>
-      <w:r>
-        <w:t>map,</w:t>
-      </w:r>
-      <w:r>
-        <w:t xml:space="preserve"> we knew what we were using for the project so when we started coding it was easy to follow what tools and </w:t>
-      </w:r>
-      <w:r>
-        <w:t>languages,</w:t>
-      </w:r>
-      <w:r>
-        <w:t xml:space="preserve"> we needed to build the project.</w:t>
-      </w:r>
-    </w:p>
-    <w:p>
-      <w:pPr>
-        <w:pStyle w:val="ListParagraph"/>
-        <w:numPr>
-          <w:ilvl w:val="0"/>
-          <w:numId w:val="3"/>
-        </w:numPr>
-      </w:pPr>
-      <w:r>
-        <w:t>Test</w:t>
-      </w:r>
-    </w:p>
-    <w:p>
-      <w:pPr>
-        <w:pStyle w:val="ListParagraph"/>
-        <w:numPr>
-          <w:ilvl w:val="1"/>
-          <w:numId w:val="3"/>
-        </w:numPr>
-      </w:pPr>
-      <w:r>
-        <w:t>To test the project, we used Selenium’s chrome extension. We decided to use this as we had some experience with it in one of our modules in 3</w:t>
-      </w:r>
-      <w:r>
-        <w:rPr>
-          <w:vertAlign w:val="superscript"/>
-        </w:rPr>
-        <w:t>rd</w:t>
-      </w:r>
-      <w:r>
-        <w:t xml:space="preserve"> year.</w:t>
-      </w:r>
-      <w:r>
-        <w:t xml:space="preserve"> </w:t>
-      </w:r>
-    </w:p>
-    <w:p>
-      <w:pPr>
-        <w:pStyle w:val="ListParagraph"/>
-        <w:numPr>
-          <w:ilvl w:val="0"/>
-          <w:numId w:val="3"/>
-        </w:numPr>
-      </w:pPr>
-      <w:r>
-        <w:t>Deploy</w:t>
-      </w:r>
-      <w:r>
-        <w:t>ment / Maintenance</w:t>
-      </w:r>
-    </w:p>
-    <w:p>
-      <w:pPr>
-        <w:pStyle w:val="ListParagraph"/>
-        <w:numPr>
-          <w:ilvl w:val="1"/>
-          <w:numId w:val="3"/>
-        </w:numPr>
-      </w:pPr>
-      <w:r>
-        <w:t>After the product was tested and we found there were no major bugs that would disrupt the user experience we used firebase to host our project on the web.</w:t>
-      </w:r>
-    </w:p>
-    <w:p>
-      <w:pPr>
+      </w:pPr>
+      <w:r>
         <w:rPr>
           <w:b/>
           <w:bCs/>
           <w:sz w:val="32"/>
           <w:szCs w:val="32"/>
         </w:rPr>
-      </w:pPr>
-      <w:r>
+        <w:t>Software Development Life Cycle</w:t>
+      </w:r>
+    </w:p>
+    <w:p>
+      <w:pPr>
+        <w:pStyle w:val="ListParagraph"/>
+        <w:numPr>
+          <w:ilvl w:val="0"/>
+          <w:numId w:val="3"/>
+        </w:numPr>
+      </w:pPr>
+      <w:r>
+        <w:t>Planning</w:t>
+      </w:r>
+    </w:p>
+    <w:p>
+      <w:pPr>
+        <w:pStyle w:val="ListParagraph"/>
+        <w:numPr>
+          <w:ilvl w:val="1"/>
+          <w:numId w:val="3"/>
+        </w:numPr>
+      </w:pPr>
+      <w:r>
+        <w:t>We used our weekly meetings to do most of the planning for our project</w:t>
+      </w:r>
+      <w:r>
+        <w:t>. In the meetings we could discuss what we are planning on doing each week.</w:t>
+      </w:r>
+      <w:r>
+        <w:t xml:space="preserve"> We also used the Scrum board </w:t>
+      </w:r>
+      <w:r>
+        <w:t>and Wiki on GitHub for better tracking of the project.</w:t>
+      </w:r>
+    </w:p>
+    <w:p>
+      <w:pPr>
+        <w:pStyle w:val="ListParagraph"/>
+        <w:numPr>
+          <w:ilvl w:val="0"/>
+          <w:numId w:val="3"/>
+        </w:numPr>
+      </w:pPr>
+      <w:r>
+        <w:t>Requirements</w:t>
+      </w:r>
+    </w:p>
+    <w:p>
+      <w:pPr>
+        <w:pStyle w:val="ListParagraph"/>
+        <w:numPr>
+          <w:ilvl w:val="1"/>
+          <w:numId w:val="3"/>
+        </w:numPr>
+      </w:pPr>
+      <w:r>
+        <w:t xml:space="preserve">Some main requirements for the project were that </w:t>
+      </w:r>
+      <w:proofErr w:type="spellStart"/>
+      <w:proofErr w:type="gramStart"/>
+      <w:r>
+        <w:t>user’s</w:t>
+      </w:r>
+      <w:proofErr w:type="spellEnd"/>
+      <w:proofErr w:type="gramEnd"/>
+      <w:r>
+        <w:t xml:space="preserve"> could create their own account and successfully log in and have access to their own profile.</w:t>
+      </w:r>
+    </w:p>
+    <w:p>
+      <w:pPr>
+        <w:pStyle w:val="ListParagraph"/>
+        <w:numPr>
+          <w:ilvl w:val="1"/>
+          <w:numId w:val="3"/>
+        </w:numPr>
+      </w:pPr>
+      <w:r>
+        <w:t>User can engage in conversation with other members of the fitness app through a chat.</w:t>
+      </w:r>
+    </w:p>
+    <w:p>
+      <w:pPr>
+        <w:pStyle w:val="ListParagraph"/>
+        <w:numPr>
+          <w:ilvl w:val="1"/>
+          <w:numId w:val="3"/>
+        </w:numPr>
+      </w:pPr>
+      <w:proofErr w:type="gramStart"/>
+      <w:r>
+        <w:t>Also</w:t>
+      </w:r>
+      <w:proofErr w:type="gramEnd"/>
+      <w:r>
+        <w:t xml:space="preserve"> that the fitness instructor would have access to administrator roles and could add or delete videos on the video page.</w:t>
+      </w:r>
+    </w:p>
+    <w:p>
+      <w:pPr>
+        <w:pStyle w:val="ListParagraph"/>
+        <w:numPr>
+          <w:ilvl w:val="0"/>
+          <w:numId w:val="3"/>
+        </w:numPr>
+      </w:pPr>
+      <w:r>
+        <w:t>Design</w:t>
+      </w:r>
+    </w:p>
+    <w:p>
+      <w:pPr>
+        <w:pStyle w:val="ListParagraph"/>
+        <w:numPr>
+          <w:ilvl w:val="1"/>
+          <w:numId w:val="3"/>
+        </w:numPr>
+      </w:pPr>
+      <w:r>
+        <w:t xml:space="preserve">The main structure was that the left side would be the navigation bar between pages, the middle column would be the user’s feed posts and on the </w:t>
+      </w:r>
+      <w:r>
+        <w:t>right-hand</w:t>
+      </w:r>
+      <w:r>
+        <w:t xml:space="preserve"> side we would have specific features relating to the specific page the user was on.</w:t>
+      </w:r>
+    </w:p>
+    <w:p>
+      <w:pPr>
+        <w:pStyle w:val="ListParagraph"/>
+        <w:numPr>
+          <w:ilvl w:val="1"/>
+          <w:numId w:val="3"/>
+        </w:numPr>
+      </w:pPr>
+      <w:r>
+        <w:t xml:space="preserve">At the beginning before we began coding the </w:t>
+      </w:r>
+      <w:r>
+        <w:t>website,</w:t>
+      </w:r>
+      <w:r>
+        <w:t xml:space="preserve"> we created a </w:t>
+      </w:r>
+      <w:r>
+        <w:t xml:space="preserve">project map so we would have a better understanding of all the technology we are using and how it will all link with </w:t>
+      </w:r>
+      <w:r>
+        <w:t>each other</w:t>
+      </w:r>
+      <w:r>
+        <w:t>.</w:t>
+      </w:r>
+    </w:p>
+    <w:p>
+      <w:pPr>
+        <w:pStyle w:val="ListParagraph"/>
+        <w:numPr>
+          <w:ilvl w:val="0"/>
+          <w:numId w:val="3"/>
+        </w:numPr>
+      </w:pPr>
+      <w:r>
+        <w:t>Build</w:t>
+      </w:r>
+    </w:p>
+    <w:p>
+      <w:pPr>
+        <w:pStyle w:val="ListParagraph"/>
+        <w:numPr>
+          <w:ilvl w:val="1"/>
+          <w:numId w:val="3"/>
+        </w:numPr>
+      </w:pPr>
+      <w:r>
+        <w:t xml:space="preserve">As we had made a project </w:t>
+      </w:r>
+      <w:r>
+        <w:t>map,</w:t>
+      </w:r>
+      <w:r>
+        <w:t xml:space="preserve"> we knew what we were using for the project so when we started coding it was easy to follow what tools and </w:t>
+      </w:r>
+      <w:r>
+        <w:t>languages,</w:t>
+      </w:r>
+      <w:r>
+        <w:t xml:space="preserve"> we needed to build the project.</w:t>
+      </w:r>
+    </w:p>
+    <w:p>
+      <w:pPr>
+        <w:pStyle w:val="ListParagraph"/>
+        <w:numPr>
+          <w:ilvl w:val="1"/>
+          <w:numId w:val="3"/>
+        </w:numPr>
+      </w:pPr>
+      <w:r>
+        <w:t xml:space="preserve">The Development of the app started by coding the skeleton of the app so the backend could talk to the frontend and then we began coding the user functionality from there we worked on the design for the website with CSS, </w:t>
+      </w:r>
+      <w:r>
+        <w:t>Html,</w:t>
+      </w:r>
+      <w:r>
+        <w:t xml:space="preserve"> and angular material.</w:t>
+      </w:r>
+    </w:p>
+    <w:p>
+      <w:pPr>
+        <w:pStyle w:val="ListParagraph"/>
+        <w:numPr>
+          <w:ilvl w:val="0"/>
+          <w:numId w:val="3"/>
+        </w:numPr>
+      </w:pPr>
+      <w:r>
+        <w:t>Test</w:t>
+      </w:r>
+    </w:p>
+    <w:p>
+      <w:pPr>
+        <w:pStyle w:val="ListParagraph"/>
+        <w:numPr>
+          <w:ilvl w:val="1"/>
+          <w:numId w:val="3"/>
+        </w:numPr>
+      </w:pPr>
+      <w:r>
+        <w:t>To test the project, we used Selenium’s chrome extension. We decided to use this as we had some experience with it in one of our modules in 3</w:t>
+      </w:r>
+      <w:r>
+        <w:rPr>
+          <w:vertAlign w:val="superscript"/>
+        </w:rPr>
+        <w:t>rd</w:t>
+      </w:r>
+      <w:r>
+        <w:t xml:space="preserve"> year</w:t>
+      </w:r>
+      <w:r>
+        <w:t xml:space="preserve"> of College</w:t>
+      </w:r>
+      <w:r>
+        <w:t>.</w:t>
+      </w:r>
+      <w:r>
+        <w:t xml:space="preserve"> </w:t>
+      </w:r>
+    </w:p>
+    <w:p>
+      <w:pPr>
+        <w:pStyle w:val="ListParagraph"/>
+        <w:numPr>
+          <w:ilvl w:val="0"/>
+          <w:numId w:val="3"/>
+        </w:numPr>
+      </w:pPr>
+      <w:r>
+        <w:t>Deploy</w:t>
+      </w:r>
+      <w:r>
+        <w:t>ment / Maintenance</w:t>
+      </w:r>
+    </w:p>
+    <w:p>
+      <w:pPr>
+        <w:pStyle w:val="ListParagraph"/>
+        <w:numPr>
+          <w:ilvl w:val="1"/>
+          <w:numId w:val="3"/>
+        </w:numPr>
+      </w:pPr>
+      <w:r>
+        <w:t>After the product was tested and we found there were no major bugs that would disrupt the user experience we used firebase to host our project on the web.</w:t>
+      </w:r>
+    </w:p>
+    <w:p/>
+    <w:p>
+      <w:pPr>
         <w:rPr>
           <w:b/>
           <w:bCs/>
           <w:sz w:val="32"/>
           <w:szCs w:val="32"/>
         </w:rPr>
-        <w:t>Features of the Implementation</w:t>
-      </w:r>
-    </w:p>
-    <w:p>
-      <w:r>
-        <w:t xml:space="preserve">What we did to keep the project on time and make sure there is consistent work done on the project, we held weekly meetings. This way it made everyone on the team consistently do some work on the project so when we would meet next week there would be some new work done to show to the team. We also used a wiki on GitHub to keep track of everything that was done in the week and what the plan was for next week this way we remembered what we had planned to do and it kept everyone on the team accountable to do the work as they said that’s what they are </w:t>
-      </w:r>
-      <w:r>
-        <w:t>going to do</w:t>
-      </w:r>
-      <w:r>
-        <w:t xml:space="preserve"> and if they didn’t do it everyone at the meeting next week would know</w:t>
-      </w:r>
-      <w:r>
-        <w:t xml:space="preserve"> as there would be no progress on the project from last week.</w:t>
-      </w:r>
-    </w:p>
-    <w:p>
-      <w:pPr>
+      </w:pPr>
+      <w:r>
         <w:rPr>
           <w:b/>
           <w:bCs/>
           <w:sz w:val="32"/>
           <w:szCs w:val="32"/>
         </w:rPr>
-      </w:pPr>
+        <w:lastRenderedPageBreak/>
+        <w:t>Features of the Implementation</w:t>
+      </w:r>
+    </w:p>
+    <w:p>
+      <w:r>
+        <w:t>What we did to keep the project on time and make sure there is consistent work done on the project, we held weekly meetings. This way it made everyone on the team consistently do some work on the project so when we would meet next week there would be some new work done to show to the team.</w:t>
+      </w:r>
+    </w:p>
+    <w:p>
+      <w:r>
+        <w:t xml:space="preserve"> We also used a wiki on GitHub to keep track of everything that was done in the week and what the plan was for next week this way we remembered what we had planned to do and it kept everyone on the team accountable to do the work as they said that’s what they are </w:t>
+      </w:r>
+      <w:r>
+        <w:t>going to do</w:t>
+      </w:r>
+      <w:r>
+        <w:t xml:space="preserve"> and if they didn’t do it everyone at the meeting next week would know</w:t>
+      </w:r>
+      <w:r>
+        <w:t xml:space="preserve"> as there would be no progress on the project from last week.</w:t>
+      </w:r>
+    </w:p>
+    <w:p>
+      <w:r>
+        <w:t xml:space="preserve">RxJS Extension was used to keep the </w:t>
+      </w:r>
+      <w:r>
+        <w:t>chat feed user friendly and reactive so as soon as the subscribed to database was updated the chat feed would be too with the new data. This allows the user to be update date and would have no need to reload the website on every update it would be automatically updated.</w:t>
+      </w:r>
+    </w:p>
+    <w:p>
+      <w:r>
+        <w:t>Lazy-Loading feature,</w:t>
+      </w:r>
+      <w:r>
+        <w:t xml:space="preserve"> by default NgModules are eagerly loaded which means that as soon as the app loads, so do all the NgModules, </w:t>
+      </w:r>
+      <w:r>
+        <w:t>whether</w:t>
+      </w:r>
+      <w:r>
+        <w:t xml:space="preserve"> they are immediately necessary.</w:t>
+      </w:r>
+      <w:r>
+        <w:t xml:space="preserve"> </w:t>
+      </w:r>
+      <w:r>
+        <w:t>La</w:t>
+      </w:r>
+      <w:r>
+        <w:t>z</w:t>
+      </w:r>
+      <w:r>
+        <w:t>y-Loading is a design pattern that loads NgModules as needed. Lazy loading helps keep initial bundle sizes smaller, which in turn helps decrease load times</w:t>
+      </w:r>
+      <w:r>
+        <w:t xml:space="preserve"> and improve user experience</w:t>
+      </w:r>
+      <w:r>
+        <w:t>.</w:t>
+      </w:r>
+    </w:p>
+    <w:p>
+      <w:r>
+        <w:t xml:space="preserve">Angular Guards allowed us to protect the website by only allowing authenticated users to interact with certain pages and if a not authenticated user tried to navigate to a page </w:t>
+      </w:r>
+      <w:r>
+        <w:t>on</w:t>
+      </w:r>
+      <w:r>
+        <w:t xml:space="preserve"> the </w:t>
+      </w:r>
+      <w:r>
+        <w:t>website,</w:t>
+      </w:r>
+      <w:r>
+        <w:t xml:space="preserve"> they would be sen</w:t>
+      </w:r>
+      <w:r>
+        <w:t>t</w:t>
+      </w:r>
+      <w:r>
+        <w:t xml:space="preserve"> to the menu page and asked to login or signup.</w:t>
+      </w:r>
+    </w:p>
+    <w:p>
+      <w:r>
+        <w:t>YouTube-Player angular API extension allowed us to load YouTube videos and display them quickly for the user to watch this also solved a problem we were having with the “&lt;iframe&gt;” element.</w:t>
+      </w:r>
+    </w:p>
+    <w:p>
+      <w:r>
+        <w:t>Firebase provided us with our database and website deployment and hosting. After careful consideration we decided to use Firestore (firebase database) over MySQL server-side database because of the helpful feature Firestore provides us with and the compatibility with angular. This provides us with strict user Authentication and user security for the website and user data.</w:t>
+      </w:r>
     </w:p>
     <w:p>
       <w:pPr>
@@ -846,16 +1031,15 @@
           <w:szCs w:val="32"/>
         </w:rPr>
       </w:pPr>
-    </w:p>
-    <w:p>
-      <w:pPr>
+      <w:r>
         <w:rPr>
           <w:b/>
           <w:bCs/>
           <w:sz w:val="32"/>
           <w:szCs w:val="32"/>
         </w:rPr>
-      </w:pPr>
+        <w:t xml:space="preserve">Limitations </w:t>
+      </w:r>
       <w:r>
         <w:rPr>
           <w:b/>
@@ -863,129 +1047,167 @@
           <w:sz w:val="32"/>
           <w:szCs w:val="32"/>
         </w:rPr>
-        <w:lastRenderedPageBreak/>
-        <w:t xml:space="preserve">Limitations </w:t>
-      </w:r>
-      <w:r>
+        <w:t>&amp; Known Bugs</w:t>
+      </w:r>
+    </w:p>
+    <w:p>
+      <w:pPr>
+        <w:pStyle w:val="ListParagraph"/>
+        <w:numPr>
+          <w:ilvl w:val="0"/>
+          <w:numId w:val="6"/>
+        </w:numPr>
+      </w:pPr>
+      <w:r>
+        <w:t xml:space="preserve">There is no one on one private chat between administrator and user. </w:t>
+      </w:r>
+    </w:p>
+    <w:p>
+      <w:pPr>
+        <w:pStyle w:val="ListParagraph"/>
+        <w:numPr>
+          <w:ilvl w:val="0"/>
+          <w:numId w:val="6"/>
+        </w:numPr>
+      </w:pPr>
+      <w:r>
+        <w:t>You cannot view other people’s profiles.</w:t>
+      </w:r>
+    </w:p>
+    <w:p>
+      <w:pPr>
+        <w:pStyle w:val="ListParagraph"/>
+        <w:numPr>
+          <w:ilvl w:val="0"/>
+          <w:numId w:val="6"/>
+        </w:numPr>
+      </w:pPr>
+      <w:r>
+        <w:t xml:space="preserve">Users </w:t>
+      </w:r>
+      <w:r>
+        <w:t>cannot</w:t>
+      </w:r>
+      <w:r>
+        <w:t xml:space="preserve"> interact with other user’s posts.</w:t>
+      </w:r>
+    </w:p>
+    <w:p>
+      <w:pPr>
+        <w:pStyle w:val="ListParagraph"/>
+        <w:numPr>
+          <w:ilvl w:val="0"/>
+          <w:numId w:val="6"/>
+        </w:numPr>
+      </w:pPr>
+      <w:r>
+        <w:t>User p</w:t>
+      </w:r>
+      <w:r>
+        <w:t>osts are posted to the bottom of the feed instead of top.</w:t>
+      </w:r>
+    </w:p>
+    <w:p>
+      <w:pPr>
         <w:rPr>
           <w:b/>
           <w:bCs/>
           <w:sz w:val="32"/>
           <w:szCs w:val="32"/>
         </w:rPr>
-        <w:t>&amp; Known Bugs</w:t>
-      </w:r>
-    </w:p>
-    <w:p>
-      <w:r>
-        <w:t xml:space="preserve">There is no one on one private chat between administrator and user. </w:t>
-      </w:r>
-    </w:p>
-    <w:p>
-      <w:r>
-        <w:t>You cannot view other people’s profiles.</w:t>
-      </w:r>
-    </w:p>
-    <w:p>
-      <w:r>
-        <w:t>Users can’t interact with other user’s posts.</w:t>
-      </w:r>
-    </w:p>
-    <w:p>
-      <w:pPr>
+      </w:pPr>
+      <w:r>
         <w:rPr>
           <w:b/>
           <w:bCs/>
           <w:sz w:val="32"/>
           <w:szCs w:val="32"/>
         </w:rPr>
-      </w:pPr>
-      <w:r>
+        <w:t>Testing Plans</w:t>
+      </w:r>
+    </w:p>
+    <w:p>
+      <w:r>
+        <w:t xml:space="preserve">For the project we done unit testing, we used selenium’s chrome extension to test different parts of the project as we went along. We made sure to test the log in page so the user can create an account and make sure he can then actually log in once the account is </w:t>
+      </w:r>
+      <w:r>
+        <w:t>created,</w:t>
+      </w:r>
+      <w:r>
+        <w:t xml:space="preserve"> and his information is stored on the firebase database.</w:t>
+      </w:r>
+    </w:p>
+    <w:p>
+      <w:r>
+        <w:t xml:space="preserve">We also tested the feed section of our project. We tested if the user </w:t>
+      </w:r>
+      <w:r>
+        <w:t>could</w:t>
+      </w:r>
+      <w:r>
+        <w:t xml:space="preserve"> post information on the feed without any bugs.</w:t>
+      </w:r>
+    </w:p>
+    <w:p/>
+    <w:p>
+      <w:pPr>
         <w:rPr>
           <w:b/>
           <w:bCs/>
           <w:sz w:val="32"/>
           <w:szCs w:val="32"/>
         </w:rPr>
-        <w:t>Testing Plans</w:t>
-      </w:r>
-    </w:p>
-    <w:p>
-      <w:r>
-        <w:t xml:space="preserve">For the project we done unit testing, we used selenium’s chrome extension to test different parts of the project as we went along. We made sure to test the log in page so the user can create an account and make sure he can then actually log in once the account is </w:t>
-      </w:r>
-      <w:r>
-        <w:t>created,</w:t>
-      </w:r>
-      <w:r>
-        <w:t xml:space="preserve"> and his information is stored on the firebase database.</w:t>
-      </w:r>
-    </w:p>
-    <w:p>
-      <w:r>
-        <w:t>We also tested the feed section of our project. We tested if the user can post information on the feed without any bugs.</w:t>
-      </w:r>
-    </w:p>
-    <w:p/>
-    <w:p>
-      <w:pPr>
+      </w:pPr>
+      <w:r>
         <w:rPr>
           <w:b/>
           <w:bCs/>
           <w:sz w:val="32"/>
           <w:szCs w:val="32"/>
         </w:rPr>
-      </w:pPr>
-      <w:r>
+        <w:t>Recommendations for Future Development</w:t>
+      </w:r>
+    </w:p>
+    <w:p>
+      <w:r>
+        <w:t xml:space="preserve">Some weeks we planned to much for the week and we did not get it done. I would say just plan less for the week but if you get it done just plan something else you can do that week. Because some weeks we planned to much and we had to move it into next week and then we had other plans already for that </w:t>
+      </w:r>
+      <w:r>
+        <w:t>week,</w:t>
+      </w:r>
+      <w:r>
+        <w:t xml:space="preserve"> so a lot of things were just getting on top of each other</w:t>
+      </w:r>
+      <w:r>
+        <w:t xml:space="preserve"> at some stages throughout the project.</w:t>
+      </w:r>
+    </w:p>
+    <w:p>
+      <w:r>
+        <w:t>Do more frequent testing as we did not perform a test every week. If we done more testing, we could have potentially found the bugs faster and got them fixed. As we found some small bugs at the end that could have been fixed earlier on if we had tested the website.</w:t>
+      </w:r>
+    </w:p>
+    <w:p>
+      <w:r>
+        <w:t>Some more frequent meetings for example if you have a meeting on Wednesday and get stuck on a problem on Thursday and you need people on the team to help you try to get in contact before the meeting next week to solve the problem you encountered.</w:t>
+      </w:r>
+    </w:p>
+    <w:p>
+      <w:pPr>
         <w:rPr>
           <w:b/>
           <w:bCs/>
           <w:sz w:val="32"/>
           <w:szCs w:val="32"/>
         </w:rPr>
-        <w:t>Recommendations for Future Development</w:t>
-      </w:r>
-    </w:p>
-    <w:p>
-      <w:r>
-        <w:t xml:space="preserve">Some weeks we planned to much for the week and we did not get it done. I would say just plan less for the week but if you get it done just plan something else you can do that week. Because some weeks we planned to much and we had to move it into next week and then we had other plans already for that </w:t>
-      </w:r>
-      <w:r>
-        <w:t>week,</w:t>
-      </w:r>
-      <w:r>
-        <w:t xml:space="preserve"> so a lot of things were just getting on top of each other</w:t>
-      </w:r>
-      <w:r>
-        <w:t xml:space="preserve"> at some stages throughout the project.</w:t>
-      </w:r>
-    </w:p>
-    <w:p>
-      <w:r>
-        <w:t>Do more frequent testing as we did not perform a test every week. If we done more testing, we could have potentially found the bugs faster and got them fixed. As we found some small bugs at the end that could have been fixed earlier on if we had tested the website.</w:t>
-      </w:r>
-    </w:p>
-    <w:p>
-      <w:r>
-        <w:t>Some more frequent meetings for example if you have a meeting on Wednesday and get stuck on a problem on Thursday and you need people on the team to help you try to get in contact before the meeting next week to solve the problem you encountered.</w:t>
-      </w:r>
-    </w:p>
-    <w:p>
-      <w:pPr>
+      </w:pPr>
+      <w:r>
         <w:rPr>
           <w:b/>
           <w:bCs/>
           <w:sz w:val="32"/>
           <w:szCs w:val="32"/>
         </w:rPr>
-      </w:pPr>
-      <w:r>
-        <w:rPr>
-          <w:b/>
-          <w:bCs/>
-          <w:sz w:val="32"/>
-          <w:szCs w:val="32"/>
-        </w:rPr>
         <w:t>Conclusions</w:t>
       </w:r>
     </w:p>
@@ -996,12 +1218,28 @@
     </w:p>
     <w:p>
       <w:r>
-        <w:t>We also learned it’s important to properly research what tools/technology you will be using for the project and if they will allow you to perform the things you will need for the project.</w:t>
-      </w:r>
-    </w:p>
-    <w:p>
-      <w:r>
-        <w:t>It is also very important to stay consistent with your project and keep on top off all the work you plan on doing each week. Some weeks you will not get everything done you planned on doing but make sure you don’t decide to take a few days off because you done a lot in one week so you can now take a day or two off.</w:t>
+        <w:t xml:space="preserve">We also learned </w:t>
+      </w:r>
+      <w:proofErr w:type="gramStart"/>
+      <w:r>
+        <w:t>it’s</w:t>
+      </w:r>
+      <w:proofErr w:type="gramEnd"/>
+      <w:r>
+        <w:t xml:space="preserve"> important to properly research what tools/technology you will be using for the project and if they will allow you to perform the things you will need for the project.</w:t>
+      </w:r>
+    </w:p>
+    <w:p>
+      <w:r>
+        <w:t xml:space="preserve">It is also very important to stay consistent with your project and keep on top off all the work you plan on doing each week. Some weeks you will not get everything done you planned on doing but make sure you </w:t>
+      </w:r>
+      <w:proofErr w:type="gramStart"/>
+      <w:r>
+        <w:t>don’t</w:t>
+      </w:r>
+      <w:proofErr w:type="gramEnd"/>
+      <w:r>
+        <w:t xml:space="preserve"> decide to take a few days off because you done a lot in one week so you can now take a day or two off.</w:t>
       </w:r>
     </w:p>
     <w:p/>
@@ -1026,9 +1264,122 @@
 <file path=word/numbering.xml><?xml version="1.0" encoding="utf-8"?>
 <w:numbering xmlns:wpc="http://schemas.microsoft.com/office/word/2010/wordprocessingCanvas" xmlns:cx="http://schemas.microsoft.com/office/drawing/2014/chartex" xmlns:cx1="http://schemas.microsoft.com/office/drawing/2015/9/8/chartex" xmlns:cx2="http://schemas.microsoft.com/office/drawing/2015/10/21/chartex" xmlns:cx3="http://schemas.microsoft.com/office/drawing/2016/5/9/chartex" xmlns:cx4="http://schemas.microsoft.com/office/drawing/2016/5/10/chartex" xmlns:cx5="http://schemas.microsoft.com/office/drawing/2016/5/11/chartex" xmlns:cx6="http://schemas.microsoft.com/office/drawing/2016/5/12/chartex" xmlns:cx7="http://schemas.microsoft.com/office/drawing/2016/5/13/chartex" xmlns:cx8="http://schemas.microsoft.com/office/drawing/2016/5/14/chartex" xmlns:mc="http://schemas.openxmlformats.org/markup-compatibility/2006" xmlns:aink="http://schemas.microsoft.com/office/drawing/2016/ink" xmlns:am3d="http://schemas.microsoft.com/office/drawing/2017/model3d" xmlns:o="urn:schemas-microsoft-com:office:office" xmlns:r="http://schemas.openxmlformats.org/officeDocument/2006/relationships" xmlns:m="http://schemas.openxmlformats.org/officeDocument/2006/math" xmlns:v="urn:schemas-microsoft-com:vml" xmlns:wp14="http://schemas.microsoft.com/office/word/2010/wordprocessingDrawing" xmlns:wp="http://schemas.openxmlformats.org/drawingml/2006/wordprocessingDrawing" xmlns:w10="urn:schemas-microsoft-com:office:word" xmlns:w="http://schemas.openxmlformats.org/wordprocessingml/2006/main" xmlns:w14="http://schemas.microsoft.com/office/word/2010/wordml" xmlns:w15="http://schemas.microsoft.com/office/word/2012/wordml" xmlns:w16cex="http://schemas.microsoft.com/office/word/2018/wordml/cex" xmlns:w16cid="http://schemas.microsoft.com/office/word/2016/wordml/cid" xmlns:w16="http://schemas.microsoft.com/office/word/2018/wordml" xmlns:w16sdtdh="http://schemas.microsoft.com/office/word/2020/wordml/sdtdatahash" xmlns:w16se="http://schemas.microsoft.com/office/word/2015/wordml/symex" xmlns:wpg="http://schemas.microsoft.com/office/word/2010/wordprocessingGroup" xmlns:wpi="http://schemas.microsoft.com/office/word/2010/wordprocessingInk" xmlns:wne="http://schemas.microsoft.com/office/word/2006/wordml" xmlns:wps="http://schemas.microsoft.com/office/word/2010/wordprocessingShape" mc:Ignorable="w14 w15 w16se w16cid w16 w16cex w16sdtdh wp14">
   <w:abstractNum w:abstractNumId="0" w15:restartNumberingAfterBreak="0">
+    <w:nsid w:val="1651647C"/>
+    <w:multiLevelType w:val="hybridMultilevel"/>
+    <w:tmpl w:val="5A2EF320"/>
+    <w:lvl w:ilvl="0" w:tplc="18090003">
+      <w:start w:val="1"/>
+      <w:numFmt w:val="bullet"/>
+      <w:lvlText w:val="o"/>
+      <w:lvlJc w:val="left"/>
+      <w:pPr>
+        <w:ind w:left="1440" w:hanging="360"/>
+      </w:pPr>
+      <w:rPr>
+        <w:rFonts w:ascii="Courier New" w:hAnsi="Courier New" w:cs="Courier New" w:hint="default"/>
+      </w:rPr>
+    </w:lvl>
+    <w:lvl w:ilvl="1" w:tplc="18090003" w:tentative="1">
+      <w:start w:val="1"/>
+      <w:numFmt w:val="bullet"/>
+      <w:lvlText w:val="o"/>
+      <w:lvlJc w:val="left"/>
+      <w:pPr>
+        <w:ind w:left="2160" w:hanging="360"/>
+      </w:pPr>
+      <w:rPr>
+        <w:rFonts w:ascii="Courier New" w:hAnsi="Courier New" w:cs="Courier New" w:hint="default"/>
+      </w:rPr>
+    </w:lvl>
+    <w:lvl w:ilvl="2" w:tplc="18090005" w:tentative="1">
+      <w:start w:val="1"/>
+      <w:numFmt w:val="bullet"/>
+      <w:lvlText w:val=""/>
+      <w:lvlJc w:val="left"/>
+      <w:pPr>
+        <w:ind w:left="2880" w:hanging="360"/>
+      </w:pPr>
+      <w:rPr>
+        <w:rFonts w:ascii="Wingdings" w:hAnsi="Wingdings" w:hint="default"/>
+      </w:rPr>
+    </w:lvl>
+    <w:lvl w:ilvl="3" w:tplc="18090001" w:tentative="1">
+      <w:start w:val="1"/>
+      <w:numFmt w:val="bullet"/>
+      <w:lvlText w:val=""/>
+      <w:lvlJc w:val="left"/>
+      <w:pPr>
+        <w:ind w:left="3600" w:hanging="360"/>
+      </w:pPr>
+      <w:rPr>
+        <w:rFonts w:ascii="Symbol" w:hAnsi="Symbol" w:hint="default"/>
+      </w:rPr>
+    </w:lvl>
+    <w:lvl w:ilvl="4" w:tplc="18090003" w:tentative="1">
+      <w:start w:val="1"/>
+      <w:numFmt w:val="bullet"/>
+      <w:lvlText w:val="o"/>
+      <w:lvlJc w:val="left"/>
+      <w:pPr>
+        <w:ind w:left="4320" w:hanging="360"/>
+      </w:pPr>
+      <w:rPr>
+        <w:rFonts w:ascii="Courier New" w:hAnsi="Courier New" w:cs="Courier New" w:hint="default"/>
+      </w:rPr>
+    </w:lvl>
+    <w:lvl w:ilvl="5" w:tplc="18090005" w:tentative="1">
+      <w:start w:val="1"/>
+      <w:numFmt w:val="bullet"/>
+      <w:lvlText w:val=""/>
+      <w:lvlJc w:val="left"/>
+      <w:pPr>
+        <w:ind w:left="5040" w:hanging="360"/>
+      </w:pPr>
+      <w:rPr>
+        <w:rFonts w:ascii="Wingdings" w:hAnsi="Wingdings" w:hint="default"/>
+      </w:rPr>
+    </w:lvl>
+    <w:lvl w:ilvl="6" w:tplc="18090001" w:tentative="1">
+      <w:start w:val="1"/>
+      <w:numFmt w:val="bullet"/>
+      <w:lvlText w:val=""/>
+      <w:lvlJc w:val="left"/>
+      <w:pPr>
+        <w:ind w:left="5760" w:hanging="360"/>
+      </w:pPr>
+      <w:rPr>
+        <w:rFonts w:ascii="Symbol" w:hAnsi="Symbol" w:hint="default"/>
+      </w:rPr>
+    </w:lvl>
+    <w:lvl w:ilvl="7" w:tplc="18090003" w:tentative="1">
+      <w:start w:val="1"/>
+      <w:numFmt w:val="bullet"/>
+      <w:lvlText w:val="o"/>
+      <w:lvlJc w:val="left"/>
+      <w:pPr>
+        <w:ind w:left="6480" w:hanging="360"/>
+      </w:pPr>
+      <w:rPr>
+        <w:rFonts w:ascii="Courier New" w:hAnsi="Courier New" w:cs="Courier New" w:hint="default"/>
+      </w:rPr>
+    </w:lvl>
+    <w:lvl w:ilvl="8" w:tplc="18090005" w:tentative="1">
+      <w:start w:val="1"/>
+      <w:numFmt w:val="bullet"/>
+      <w:lvlText w:val=""/>
+      <w:lvlJc w:val="left"/>
+      <w:pPr>
+        <w:ind w:left="7200" w:hanging="360"/>
+      </w:pPr>
+      <w:rPr>
+        <w:rFonts w:ascii="Wingdings" w:hAnsi="Wingdings" w:hint="default"/>
+      </w:rPr>
+    </w:lvl>
+  </w:abstractNum>
+  <w:abstractNum w:abstractNumId="1" w15:restartNumberingAfterBreak="0">
     <w:nsid w:val="452554D4"/>
     <w:multiLevelType w:val="hybridMultilevel"/>
-    <w:tmpl w:val="2E7CD46C"/>
+    <w:tmpl w:val="E954BC8A"/>
     <w:lvl w:ilvl="0" w:tplc="18090001">
       <w:start w:val="1"/>
       <w:numFmt w:val="bullet"/>
@@ -1138,7 +1489,7 @@
       </w:rPr>
     </w:lvl>
   </w:abstractNum>
-  <w:abstractNum w:abstractNumId="1" w15:restartNumberingAfterBreak="0">
+  <w:abstractNum w:abstractNumId="2" w15:restartNumberingAfterBreak="0">
     <w:nsid w:val="52C355FE"/>
     <w:multiLevelType w:val="hybridMultilevel"/>
     <w:tmpl w:val="76E22B9A"/>
@@ -1251,7 +1602,233 @@
       </w:rPr>
     </w:lvl>
   </w:abstractNum>
-  <w:abstractNum w:abstractNumId="2" w15:restartNumberingAfterBreak="0">
+  <w:abstractNum w:abstractNumId="3" w15:restartNumberingAfterBreak="0">
+    <w:nsid w:val="5F84167A"/>
+    <w:multiLevelType w:val="hybridMultilevel"/>
+    <w:tmpl w:val="EE803AB2"/>
+    <w:lvl w:ilvl="0" w:tplc="18090001">
+      <w:start w:val="1"/>
+      <w:numFmt w:val="bullet"/>
+      <w:lvlText w:val=""/>
+      <w:lvlJc w:val="left"/>
+      <w:pPr>
+        <w:ind w:left="720" w:hanging="360"/>
+      </w:pPr>
+      <w:rPr>
+        <w:rFonts w:ascii="Symbol" w:hAnsi="Symbol" w:hint="default"/>
+      </w:rPr>
+    </w:lvl>
+    <w:lvl w:ilvl="1" w:tplc="18090003" w:tentative="1">
+      <w:start w:val="1"/>
+      <w:numFmt w:val="bullet"/>
+      <w:lvlText w:val="o"/>
+      <w:lvlJc w:val="left"/>
+      <w:pPr>
+        <w:ind w:left="1440" w:hanging="360"/>
+      </w:pPr>
+      <w:rPr>
+        <w:rFonts w:ascii="Courier New" w:hAnsi="Courier New" w:cs="Courier New" w:hint="default"/>
+      </w:rPr>
+    </w:lvl>
+    <w:lvl w:ilvl="2" w:tplc="18090005" w:tentative="1">
+      <w:start w:val="1"/>
+      <w:numFmt w:val="bullet"/>
+      <w:lvlText w:val=""/>
+      <w:lvlJc w:val="left"/>
+      <w:pPr>
+        <w:ind w:left="2160" w:hanging="360"/>
+      </w:pPr>
+      <w:rPr>
+        <w:rFonts w:ascii="Wingdings" w:hAnsi="Wingdings" w:hint="default"/>
+      </w:rPr>
+    </w:lvl>
+    <w:lvl w:ilvl="3" w:tplc="18090001" w:tentative="1">
+      <w:start w:val="1"/>
+      <w:numFmt w:val="bullet"/>
+      <w:lvlText w:val=""/>
+      <w:lvlJc w:val="left"/>
+      <w:pPr>
+        <w:ind w:left="2880" w:hanging="360"/>
+      </w:pPr>
+      <w:rPr>
+        <w:rFonts w:ascii="Symbol" w:hAnsi="Symbol" w:hint="default"/>
+      </w:rPr>
+    </w:lvl>
+    <w:lvl w:ilvl="4" w:tplc="18090003" w:tentative="1">
+      <w:start w:val="1"/>
+      <w:numFmt w:val="bullet"/>
+      <w:lvlText w:val="o"/>
+      <w:lvlJc w:val="left"/>
+      <w:pPr>
+        <w:ind w:left="3600" w:hanging="360"/>
+      </w:pPr>
+      <w:rPr>
+        <w:rFonts w:ascii="Courier New" w:hAnsi="Courier New" w:cs="Courier New" w:hint="default"/>
+      </w:rPr>
+    </w:lvl>
+    <w:lvl w:ilvl="5" w:tplc="18090005" w:tentative="1">
+      <w:start w:val="1"/>
+      <w:numFmt w:val="bullet"/>
+      <w:lvlText w:val=""/>
+      <w:lvlJc w:val="left"/>
+      <w:pPr>
+        <w:ind w:left="4320" w:hanging="360"/>
+      </w:pPr>
+      <w:rPr>
+        <w:rFonts w:ascii="Wingdings" w:hAnsi="Wingdings" w:hint="default"/>
+      </w:rPr>
+    </w:lvl>
+    <w:lvl w:ilvl="6" w:tplc="18090001" w:tentative="1">
+      <w:start w:val="1"/>
+      <w:numFmt w:val="bullet"/>
+      <w:lvlText w:val=""/>
+      <w:lvlJc w:val="left"/>
+      <w:pPr>
+        <w:ind w:left="5040" w:hanging="360"/>
+      </w:pPr>
+      <w:rPr>
+        <w:rFonts w:ascii="Symbol" w:hAnsi="Symbol" w:hint="default"/>
+      </w:rPr>
+    </w:lvl>
+    <w:lvl w:ilvl="7" w:tplc="18090003" w:tentative="1">
+      <w:start w:val="1"/>
+      <w:numFmt w:val="bullet"/>
+      <w:lvlText w:val="o"/>
+      <w:lvlJc w:val="left"/>
+      <w:pPr>
+        <w:ind w:left="5760" w:hanging="360"/>
+      </w:pPr>
+      <w:rPr>
+        <w:rFonts w:ascii="Courier New" w:hAnsi="Courier New" w:cs="Courier New" w:hint="default"/>
+      </w:rPr>
+    </w:lvl>
+    <w:lvl w:ilvl="8" w:tplc="18090005" w:tentative="1">
+      <w:start w:val="1"/>
+      <w:numFmt w:val="bullet"/>
+      <w:lvlText w:val=""/>
+      <w:lvlJc w:val="left"/>
+      <w:pPr>
+        <w:ind w:left="6480" w:hanging="360"/>
+      </w:pPr>
+      <w:rPr>
+        <w:rFonts w:ascii="Wingdings" w:hAnsi="Wingdings" w:hint="default"/>
+      </w:rPr>
+    </w:lvl>
+  </w:abstractNum>
+  <w:abstractNum w:abstractNumId="4" w15:restartNumberingAfterBreak="0">
+    <w:nsid w:val="67CA6B3A"/>
+    <w:multiLevelType w:val="hybridMultilevel"/>
+    <w:tmpl w:val="B42EDE9A"/>
+    <w:lvl w:ilvl="0" w:tplc="18090003">
+      <w:start w:val="1"/>
+      <w:numFmt w:val="bullet"/>
+      <w:lvlText w:val="o"/>
+      <w:lvlJc w:val="left"/>
+      <w:pPr>
+        <w:ind w:left="720" w:hanging="360"/>
+      </w:pPr>
+      <w:rPr>
+        <w:rFonts w:ascii="Courier New" w:hAnsi="Courier New" w:cs="Courier New" w:hint="default"/>
+      </w:rPr>
+    </w:lvl>
+    <w:lvl w:ilvl="1" w:tplc="18090003" w:tentative="1">
+      <w:start w:val="1"/>
+      <w:numFmt w:val="bullet"/>
+      <w:lvlText w:val="o"/>
+      <w:lvlJc w:val="left"/>
+      <w:pPr>
+        <w:ind w:left="1440" w:hanging="360"/>
+      </w:pPr>
+      <w:rPr>
+        <w:rFonts w:ascii="Courier New" w:hAnsi="Courier New" w:cs="Courier New" w:hint="default"/>
+      </w:rPr>
+    </w:lvl>
+    <w:lvl w:ilvl="2" w:tplc="18090005" w:tentative="1">
+      <w:start w:val="1"/>
+      <w:numFmt w:val="bullet"/>
+      <w:lvlText w:val=""/>
+      <w:lvlJc w:val="left"/>
+      <w:pPr>
+        <w:ind w:left="2160" w:hanging="360"/>
+      </w:pPr>
+      <w:rPr>
+        <w:rFonts w:ascii="Wingdings" w:hAnsi="Wingdings" w:hint="default"/>
+      </w:rPr>
+    </w:lvl>
+    <w:lvl w:ilvl="3" w:tplc="18090001" w:tentative="1">
+      <w:start w:val="1"/>
+      <w:numFmt w:val="bullet"/>
+      <w:lvlText w:val=""/>
+      <w:lvlJc w:val="left"/>
+      <w:pPr>
+        <w:ind w:left="2880" w:hanging="360"/>
+      </w:pPr>
+      <w:rPr>
+        <w:rFonts w:ascii="Symbol" w:hAnsi="Symbol" w:hint="default"/>
+      </w:rPr>
+    </w:lvl>
+    <w:lvl w:ilvl="4" w:tplc="18090003" w:tentative="1">
+      <w:start w:val="1"/>
+      <w:numFmt w:val="bullet"/>
+      <w:lvlText w:val="o"/>
+      <w:lvlJc w:val="left"/>
+      <w:pPr>
+        <w:ind w:left="3600" w:hanging="360"/>
+      </w:pPr>
+      <w:rPr>
+        <w:rFonts w:ascii="Courier New" w:hAnsi="Courier New" w:cs="Courier New" w:hint="default"/>
+      </w:rPr>
+    </w:lvl>
+    <w:lvl w:ilvl="5" w:tplc="18090005" w:tentative="1">
+      <w:start w:val="1"/>
+      <w:numFmt w:val="bullet"/>
+      <w:lvlText w:val=""/>
+      <w:lvlJc w:val="left"/>
+      <w:pPr>
+        <w:ind w:left="4320" w:hanging="360"/>
+      </w:pPr>
+      <w:rPr>
+        <w:rFonts w:ascii="Wingdings" w:hAnsi="Wingdings" w:hint="default"/>
+      </w:rPr>
+    </w:lvl>
+    <w:lvl w:ilvl="6" w:tplc="18090001" w:tentative="1">
+      <w:start w:val="1"/>
+      <w:numFmt w:val="bullet"/>
+      <w:lvlText w:val=""/>
+      <w:lvlJc w:val="left"/>
+      <w:pPr>
+        <w:ind w:left="5040" w:hanging="360"/>
+      </w:pPr>
+      <w:rPr>
+        <w:rFonts w:ascii="Symbol" w:hAnsi="Symbol" w:hint="default"/>
+      </w:rPr>
+    </w:lvl>
+    <w:lvl w:ilvl="7" w:tplc="18090003" w:tentative="1">
+      <w:start w:val="1"/>
+      <w:numFmt w:val="bullet"/>
+      <w:lvlText w:val="o"/>
+      <w:lvlJc w:val="left"/>
+      <w:pPr>
+        <w:ind w:left="5760" w:hanging="360"/>
+      </w:pPr>
+      <w:rPr>
+        <w:rFonts w:ascii="Courier New" w:hAnsi="Courier New" w:cs="Courier New" w:hint="default"/>
+      </w:rPr>
+    </w:lvl>
+    <w:lvl w:ilvl="8" w:tplc="18090005" w:tentative="1">
+      <w:start w:val="1"/>
+      <w:numFmt w:val="bullet"/>
+      <w:lvlText w:val=""/>
+      <w:lvlJc w:val="left"/>
+      <w:pPr>
+        <w:ind w:left="6480" w:hanging="360"/>
+      </w:pPr>
+      <w:rPr>
+        <w:rFonts w:ascii="Wingdings" w:hAnsi="Wingdings" w:hint="default"/>
+      </w:rPr>
+    </w:lvl>
+  </w:abstractNum>
+  <w:abstractNum w:abstractNumId="5" w15:restartNumberingAfterBreak="0">
     <w:nsid w:val="7E78160E"/>
     <w:multiLevelType w:val="hybridMultilevel"/>
     <w:tmpl w:val="7BA25304"/>
@@ -1365,13 +1942,22 @@
     </w:lvl>
   </w:abstractNum>
   <w:num w:numId="1">
+    <w:abstractNumId w:val="1"/>
+  </w:num>
+  <w:num w:numId="2">
+    <w:abstractNumId w:val="2"/>
+  </w:num>
+  <w:num w:numId="3">
+    <w:abstractNumId w:val="5"/>
+  </w:num>
+  <w:num w:numId="4">
+    <w:abstractNumId w:val="3"/>
+  </w:num>
+  <w:num w:numId="5">
     <w:abstractNumId w:val="0"/>
   </w:num>
-  <w:num w:numId="2">
-    <w:abstractNumId w:val="1"/>
-  </w:num>
-  <w:num w:numId="3">
-    <w:abstractNumId w:val="2"/>
+  <w:num w:numId="6">
+    <w:abstractNumId w:val="4"/>
   </w:num>
 </w:numbering>
 </file>
@@ -1499,6 +2085,7 @@
     <w:lsdException w:name="HTML Sample" w:semiHidden="1" w:unhideWhenUsed="1"/>
     <w:lsdException w:name="HTML Typewriter" w:semiHidden="1" w:unhideWhenUsed="1"/>
     <w:lsdException w:name="HTML Variable" w:semiHidden="1" w:unhideWhenUsed="1"/>
+    <w:lsdException w:name="Normal Table" w:semiHidden="1" w:unhideWhenUsed="1"/>
     <w:lsdException w:name="annotation subject" w:semiHidden="1" w:unhideWhenUsed="1"/>
     <w:lsdException w:name="No List" w:semiHidden="1" w:unhideWhenUsed="1"/>
     <w:lsdException w:name="Outline List 1" w:semiHidden="1" w:unhideWhenUsed="1"/>
@@ -1545,8 +2132,10 @@
     <w:lsdException w:name="Table Subtle 2" w:semiHidden="1" w:unhideWhenUsed="1"/>
     <w:lsdException w:name="Table Web 1" w:semiHidden="1" w:unhideWhenUsed="1"/>
     <w:lsdException w:name="Table Web 2" w:semiHidden="1" w:unhideWhenUsed="1"/>
+    <w:lsdException w:name="Table Web 3" w:semiHidden="1" w:unhideWhenUsed="1"/>
     <w:lsdException w:name="Balloon Text" w:semiHidden="1" w:unhideWhenUsed="1"/>
     <w:lsdException w:name="Table Grid" w:uiPriority="39"/>
+    <w:lsdException w:name="Table Theme" w:semiHidden="1" w:unhideWhenUsed="1"/>
     <w:lsdException w:name="Placeholder Text" w:semiHidden="1"/>
     <w:lsdException w:name="No Spacing" w:uiPriority="1" w:qFormat="1"/>
     <w:lsdException w:name="Light Shading" w:uiPriority="60"/>

</xml_diff>

<commit_message>
Screencast link in documentation
</commit_message>
<xml_diff>
--- a/PPIT Project Documentation.docx
+++ b/PPIT Project Documentation.docx
@@ -177,6 +177,27 @@
       <w:r>
         <w:t>:</w:t>
       </w:r>
+      <w:r>
+        <w:t xml:space="preserve"> </w:t>
+      </w:r>
+      <w:hyperlink r:id="rId9" w:history="1">
+        <w:r>
+          <w:rPr>
+            <w:rStyle w:val="Hyperlink"/>
+          </w:rPr>
+          <w:t>https://github.com/kacpergrzenda/PPIT_PROJECT/blob/main/README.md</w:t>
+        </w:r>
+      </w:hyperlink>
+    </w:p>
+    <w:p>
+      <w:pPr>
+        <w:jc w:val="center"/>
+      </w:pPr>
+    </w:p>
+    <w:p>
+      <w:pPr>
+        <w:jc w:val="center"/>
+      </w:pPr>
     </w:p>
     <w:p>
       <w:pPr>
@@ -2747,6 +2768,7 @@
               <w:bCs/>
               <w:noProof/>
             </w:rPr>
+            <w:lastRenderedPageBreak/>
             <w:fldChar w:fldCharType="end"/>
           </w:r>
         </w:p>
@@ -2951,7 +2973,7 @@
       <w:r>
         <w:t xml:space="preserve">After doing some research we found that </w:t>
       </w:r>
-      <w:hyperlink r:id="rId9" w:history="1">
+      <w:hyperlink r:id="rId10" w:history="1">
         <w:r>
           <w:rPr>
             <w:rStyle w:val="Hyperlink"/>
@@ -3012,7 +3034,7 @@
       <w:r>
         <w:t xml:space="preserve"> </w:t>
       </w:r>
-      <w:hyperlink r:id="rId10" w:history="1">
+      <w:hyperlink r:id="rId11" w:history="1">
         <w:r>
           <w:rPr>
             <w:rStyle w:val="Hyperlink"/>
@@ -3052,7 +3074,7 @@
       <w:r>
         <w:t xml:space="preserve">We decided to use </w:t>
       </w:r>
-      <w:hyperlink r:id="rId11" w:history="1">
+      <w:hyperlink r:id="rId12" w:history="1">
         <w:r>
           <w:rPr>
             <w:rStyle w:val="Hyperlink"/>
@@ -3110,7 +3132,7 @@
       <w:r>
         <w:t xml:space="preserve">We used </w:t>
       </w:r>
-      <w:hyperlink r:id="rId12" w:history="1">
+      <w:hyperlink r:id="rId13" w:history="1">
         <w:r>
           <w:rPr>
             <w:rStyle w:val="Hyperlink"/>
@@ -3204,6 +3226,7 @@
         </w:numPr>
       </w:pPr>
       <w:bookmarkStart w:id="9" w:name="_Toc69986951"/>
+      <w:proofErr w:type="spellStart"/>
       <w:r>
         <w:rPr>
           <w:rStyle w:val="Heading2Char"/>
@@ -3211,6 +3234,7 @@
         <w:t>RxJS</w:t>
       </w:r>
       <w:bookmarkEnd w:id="9"/>
+      <w:proofErr w:type="spellEnd"/>
       <w:r>
         <w:t>:</w:t>
       </w:r>
@@ -3226,13 +3250,15 @@
       <w:r>
         <w:t xml:space="preserve">We used </w:t>
       </w:r>
-      <w:hyperlink r:id="rId13" w:history="1">
+      <w:hyperlink r:id="rId14" w:history="1">
+        <w:proofErr w:type="spellStart"/>
         <w:r>
           <w:rPr>
             <w:rStyle w:val="Hyperlink"/>
           </w:rPr>
           <w:t>RxJS</w:t>
         </w:r>
+        <w:proofErr w:type="spellEnd"/>
       </w:hyperlink>
       <w:r>
         <w:t xml:space="preserve"> to give the user more of a reactive experience. RxJ</w:t>
@@ -3398,7 +3424,7 @@
                     <pic:cNvPicPr/>
                   </pic:nvPicPr>
                   <pic:blipFill>
-                    <a:blip r:embed="rId14">
+                    <a:blip r:embed="rId15">
                       <a:extLst>
                         <a:ext uri="{28A0092B-C50C-407E-A947-70E740481C1C}">
                           <a14:useLocalDpi xmlns:a14="http://schemas.microsoft.com/office/drawing/2010/main" val="0"/>
@@ -3465,7 +3491,7 @@
                     <pic:cNvPicPr/>
                   </pic:nvPicPr>
                   <pic:blipFill>
-                    <a:blip r:embed="rId15" cstate="print">
+                    <a:blip r:embed="rId16" cstate="print">
                       <a:extLst>
                         <a:ext uri="{28A0092B-C50C-407E-A947-70E740481C1C}">
                           <a14:useLocalDpi xmlns:a14="http://schemas.microsoft.com/office/drawing/2010/main" val="0"/>
@@ -3562,7 +3588,7 @@
                     <pic:cNvPicPr/>
                   </pic:nvPicPr>
                   <pic:blipFill>
-                    <a:blip r:embed="rId16">
+                    <a:blip r:embed="rId17">
                       <a:extLst>
                         <a:ext uri="{28A0092B-C50C-407E-A947-70E740481C1C}">
                           <a14:useLocalDpi xmlns:a14="http://schemas.microsoft.com/office/drawing/2010/main" val="0"/>
@@ -3773,10 +3799,18 @@
         <w:t>discuss</w:t>
       </w:r>
       <w:r>
-        <w:t xml:space="preserve"> things and catch up on what everyone has done. The meetings also allowed us to give each other constructive criticism on things that we should maybe do or things that might not be worth doing. This would help a lot with the creative side of the project as everyone on the team could give their own ideas and we would come to </w:t>
-      </w:r>
-      <w:r>
-        <w:t>a conclusion of what we should do with the project.</w:t>
+        <w:t xml:space="preserve"> things and catch up on what everyone has done. The meetings also allowed us to give each other constructive criticism on things that we should maybe do or things that might not be worth doing. This would help a lot with the creative side of the project as everyone on the team could give their own ideas and we would </w:t>
+      </w:r>
+      <w:proofErr w:type="gramStart"/>
+      <w:r>
+        <w:t xml:space="preserve">come to </w:t>
+      </w:r>
+      <w:r>
+        <w:t>a conclusion of</w:t>
+      </w:r>
+      <w:proofErr w:type="gramEnd"/>
+      <w:r>
+        <w:t xml:space="preserve"> what we should do with the project.</w:t>
       </w:r>
     </w:p>
     <w:p>
@@ -4185,7 +4219,7 @@
       <w:r>
         <w:t xml:space="preserve"> We also used the </w:t>
       </w:r>
-      <w:hyperlink r:id="rId17" w:history="1">
+      <w:hyperlink r:id="rId18" w:history="1">
         <w:r>
           <w:rPr>
             <w:rStyle w:val="Hyperlink"/>
@@ -4201,7 +4235,7 @@
       <w:r>
         <w:t xml:space="preserve">We also used a </w:t>
       </w:r>
-      <w:hyperlink r:id="rId18" w:history="1">
+      <w:hyperlink r:id="rId19" w:history="1">
         <w:r>
           <w:rPr>
             <w:rStyle w:val="Hyperlink"/>
@@ -4223,13 +4257,15 @@
       </w:r>
     </w:p>
     <w:p>
-      <w:hyperlink r:id="rId19" w:history="1">
+      <w:hyperlink r:id="rId20" w:history="1">
+        <w:proofErr w:type="spellStart"/>
         <w:r>
           <w:rPr>
             <w:rStyle w:val="Hyperlink"/>
           </w:rPr>
           <w:t>RxJS</w:t>
         </w:r>
+        <w:proofErr w:type="spellEnd"/>
       </w:hyperlink>
       <w:r>
         <w:t xml:space="preserve"> Extension was used to keep the </w:t>
@@ -4239,7 +4275,7 @@
       </w:r>
     </w:p>
     <w:p>
-      <w:hyperlink r:id="rId20" w:anchor="lazy-loading-basics" w:history="1">
+      <w:hyperlink r:id="rId21" w:anchor="lazy-loading-basics" w:history="1">
         <w:r>
           <w:rPr>
             <w:rStyle w:val="Hyperlink"/>
@@ -4252,7 +4288,7 @@
       </w:r>
     </w:p>
     <w:p>
-      <w:hyperlink r:id="rId21" w:history="1">
+      <w:hyperlink r:id="rId22" w:history="1">
         <w:r>
           <w:rPr>
             <w:rStyle w:val="Hyperlink"/>
@@ -4283,7 +4319,7 @@
       </w:r>
     </w:p>
     <w:p>
-      <w:hyperlink r:id="rId22" w:history="1">
+      <w:hyperlink r:id="rId23" w:history="1">
         <w:r>
           <w:rPr>
             <w:rStyle w:val="Hyperlink"/>
@@ -4423,7 +4459,15 @@
         </w:numPr>
       </w:pPr>
       <w:r>
-        <w:t>User can’t change username.</w:t>
+        <w:t xml:space="preserve">User </w:t>
+      </w:r>
+      <w:proofErr w:type="gramStart"/>
+      <w:r>
+        <w:t>can’t</w:t>
+      </w:r>
+      <w:proofErr w:type="gramEnd"/>
+      <w:r>
+        <w:t xml:space="preserve"> change username.</w:t>
       </w:r>
     </w:p>
     <w:p>
@@ -4604,8 +4648,13 @@
       </w:r>
     </w:p>
     <w:p>
-      <w:r>
-        <w:t>Overall the plan we had for the project from the beginning stayed pretty much the same, as we went along there were some minor changes and ideas that we implemented into the project but the idea of making a training fitness web page stayed the same.</w:t>
+      <w:proofErr w:type="gramStart"/>
+      <w:r>
+        <w:t>Overall</w:t>
+      </w:r>
+      <w:proofErr w:type="gramEnd"/>
+      <w:r>
+        <w:t xml:space="preserve"> the plan we had for the project from the beginning stayed pretty much the same, as we went along there were some minor changes and ideas that we implemented into the project but the idea of making a training fitness web page stayed the same.</w:t>
       </w:r>
     </w:p>
     <w:p/>

</xml_diff>